<commit_message>
struktur skeleton, interpolasi linier
</commit_message>
<xml_diff>
--- a/02 BAB 2.docx
+++ b/02 BAB 2.docx
@@ -6976,7 +6976,25 @@
           <w:sz w:val="24"/>
           <w:szCs w:val="24"/>
         </w:rPr>
-        <w:t>.1 Motion Capture Optik</w:t>
+        <w:t>.1</w:t>
+      </w:r>
+      <w:r>
+        <w:rPr>
+          <w:rFonts w:ascii="Times New Roman" w:hAnsi="Times New Roman"/>
+          <w:b/>
+          <w:sz w:val="24"/>
+          <w:szCs w:val="24"/>
+        </w:rPr>
+        <w:tab/>
+      </w:r>
+      <w:r>
+        <w:rPr>
+          <w:rFonts w:ascii="Times New Roman" w:hAnsi="Times New Roman"/>
+          <w:b/>
+          <w:sz w:val="24"/>
+          <w:szCs w:val="24"/>
+        </w:rPr>
+        <w:t>Motion Capture Optik</w:t>
       </w:r>
     </w:p>
     <w:p>
@@ -7544,7 +7562,25 @@
           <w:sz w:val="24"/>
           <w:szCs w:val="24"/>
         </w:rPr>
-        <w:t>.2 Motion Capture Magnetik</w:t>
+        <w:t>.2</w:t>
+      </w:r>
+      <w:r>
+        <w:rPr>
+          <w:rFonts w:ascii="Times New Roman" w:hAnsi="Times New Roman"/>
+          <w:b/>
+          <w:sz w:val="24"/>
+          <w:szCs w:val="24"/>
+        </w:rPr>
+        <w:tab/>
+      </w:r>
+      <w:r>
+        <w:rPr>
+          <w:rFonts w:ascii="Times New Roman" w:hAnsi="Times New Roman"/>
+          <w:b/>
+          <w:sz w:val="24"/>
+          <w:szCs w:val="24"/>
+        </w:rPr>
+        <w:t>Motion Capture Magnetik</w:t>
       </w:r>
     </w:p>
     <w:p>
@@ -7891,7 +7927,25 @@
           <w:sz w:val="24"/>
           <w:szCs w:val="24"/>
         </w:rPr>
-        <w:t>.3 Motion Capture Mekanik</w:t>
+        <w:t>.3</w:t>
+      </w:r>
+      <w:r>
+        <w:rPr>
+          <w:rFonts w:ascii="Times New Roman" w:hAnsi="Times New Roman"/>
+          <w:b/>
+          <w:sz w:val="24"/>
+          <w:szCs w:val="24"/>
+        </w:rPr>
+        <w:tab/>
+      </w:r>
+      <w:r>
+        <w:rPr>
+          <w:rFonts w:ascii="Times New Roman" w:hAnsi="Times New Roman"/>
+          <w:b/>
+          <w:sz w:val="24"/>
+          <w:szCs w:val="24"/>
+        </w:rPr>
+        <w:t>Motion Capture Mekanik</w:t>
       </w:r>
     </w:p>
     <w:p>
@@ -11634,8 +11688,6 @@
               </w:rPr>
               <w:t xml:space="preserve"> </w:t>
             </w:r>
-            <w:bookmarkStart w:id="0" w:name="_GoBack"/>
-            <w:bookmarkEnd w:id="0"/>
             <w:r>
               <w:rPr>
                 <w:rFonts w:ascii="Times New Roman" w:hAnsi="Times New Roman"/>
@@ -12080,8 +12132,345 @@
     <w:p>
       <w:pPr>
         <w:spacing w:after="160" w:line="259" w:lineRule="auto"/>
-        <w:ind w:firstLine="720"/>
         <w:jc w:val="both"/>
+        <w:rPr>
+          <w:rFonts w:ascii="Times New Roman" w:hAnsi="Times New Roman"/>
+          <w:sz w:val="24"/>
+          <w:szCs w:val="24"/>
+        </w:rPr>
+      </w:pPr>
+    </w:p>
+    <w:p>
+      <w:pPr>
+        <w:spacing w:after="160" w:line="259" w:lineRule="auto"/>
+        <w:jc w:val="both"/>
+        <w:rPr>
+          <w:rFonts w:ascii="Times New Roman" w:hAnsi="Times New Roman"/>
+          <w:sz w:val="24"/>
+          <w:szCs w:val="24"/>
+        </w:rPr>
+      </w:pPr>
+    </w:p>
+    <w:p>
+      <w:pPr>
+        <w:spacing w:after="0" w:line="360" w:lineRule="auto"/>
+        <w:jc w:val="both"/>
+        <w:rPr>
+          <w:rFonts w:ascii="Times New Roman" w:hAnsi="Times New Roman"/>
+          <w:b/>
+          <w:sz w:val="24"/>
+          <w:szCs w:val="24"/>
+        </w:rPr>
+      </w:pPr>
+      <w:r>
+        <w:rPr>
+          <w:rFonts w:ascii="Times New Roman" w:hAnsi="Times New Roman"/>
+          <w:b/>
+          <w:sz w:val="24"/>
+          <w:szCs w:val="24"/>
+        </w:rPr>
+        <w:lastRenderedPageBreak/>
+        <w:t>2.12</w:t>
+      </w:r>
+      <w:r>
+        <w:rPr>
+          <w:rFonts w:ascii="Times New Roman" w:hAnsi="Times New Roman"/>
+          <w:b/>
+          <w:sz w:val="24"/>
+          <w:szCs w:val="24"/>
+        </w:rPr>
+        <w:tab/>
+        <w:t>Interpolasi</w:t>
+      </w:r>
+      <w:r>
+        <w:rPr>
+          <w:rFonts w:ascii="Times New Roman" w:hAnsi="Times New Roman"/>
+          <w:b/>
+          <w:sz w:val="24"/>
+          <w:szCs w:val="24"/>
+        </w:rPr>
+        <w:t xml:space="preserve"> Linier</w:t>
+      </w:r>
+    </w:p>
+    <w:p>
+      <w:pPr>
+        <w:spacing w:after="0" w:line="360" w:lineRule="auto"/>
+        <w:jc w:val="both"/>
+        <w:rPr>
+          <w:rFonts w:ascii="Times New Roman" w:hAnsi="Times New Roman"/>
+          <w:sz w:val="24"/>
+          <w:szCs w:val="24"/>
+        </w:rPr>
+      </w:pPr>
+      <w:r>
+        <w:rPr>
+          <w:rFonts w:ascii="Times New Roman" w:hAnsi="Times New Roman"/>
+          <w:b/>
+          <w:sz w:val="24"/>
+          <w:szCs w:val="24"/>
+        </w:rPr>
+        <w:tab/>
+      </w:r>
+      <w:r>
+        <w:rPr>
+          <w:rFonts w:ascii="Times New Roman" w:hAnsi="Times New Roman"/>
+          <w:sz w:val="24"/>
+          <w:szCs w:val="24"/>
+        </w:rPr>
+        <w:t xml:space="preserve">Interpolasi linier merupakan metode numerik peramalan dimana nilai suatu angka diapit oleh dua  angka numerik lainnya. Interpolasi linier menghasilkan angka sisipan berdasarkan suatu derajak </w:t>
+      </w:r>
+      <w:r>
+        <w:rPr>
+          <w:rFonts w:ascii="Times New Roman" w:hAnsi="Times New Roman"/>
+          <w:i/>
+          <w:sz w:val="24"/>
+          <w:szCs w:val="24"/>
+        </w:rPr>
+        <w:t>alpha</w:t>
+      </w:r>
+      <w:r>
+        <w:rPr>
+          <w:rFonts w:ascii="Times New Roman" w:hAnsi="Times New Roman"/>
+          <w:sz w:val="24"/>
+          <w:szCs w:val="24"/>
+        </w:rPr>
+        <w:t xml:space="preserve">. Apabila diketahui dimana x adalah angka pertama dan y adalah angka kedua dan nilai </w:t>
+      </w:r>
+      <w:r>
+        <w:rPr>
+          <w:rFonts w:ascii="Times New Roman" w:hAnsi="Times New Roman"/>
+          <w:i/>
+          <w:sz w:val="24"/>
+          <w:szCs w:val="24"/>
+        </w:rPr>
+        <w:t>alpha</w:t>
+      </w:r>
+      <w:r>
+        <w:rPr>
+          <w:rFonts w:ascii="Times New Roman" w:hAnsi="Times New Roman"/>
+          <w:sz w:val="24"/>
+          <w:szCs w:val="24"/>
+        </w:rPr>
+        <w:t xml:space="preserve"> (a) adalah 0.6, maka hasil dari interpolasi linier akan menghasilkan angka baru yang berada 60% dari x ke y</w:t>
+      </w:r>
+      <w:r>
+        <w:rPr>
+          <w:rFonts w:ascii="Times New Roman" w:hAnsi="Times New Roman"/>
+          <w:sz w:val="24"/>
+          <w:szCs w:val="24"/>
+        </w:rPr>
+        <w:t xml:space="preserve"> [12</w:t>
+      </w:r>
+      <w:bookmarkStart w:id="0" w:name="_GoBack"/>
+      <w:bookmarkEnd w:id="0"/>
+      <w:r>
+        <w:rPr>
+          <w:rFonts w:ascii="Times New Roman" w:hAnsi="Times New Roman"/>
+          <w:sz w:val="24"/>
+          <w:szCs w:val="24"/>
+        </w:rPr>
+        <w:t>]</w:t>
+      </w:r>
+      <w:r>
+        <w:rPr>
+          <w:rFonts w:ascii="Times New Roman" w:hAnsi="Times New Roman"/>
+          <w:sz w:val="24"/>
+          <w:szCs w:val="24"/>
+        </w:rPr>
+        <w:t xml:space="preserve">. Contoh ilustrasi interpolasi linier ada pada gambar </w:t>
+      </w:r>
+      <w:r>
+        <w:rPr>
+          <w:rFonts w:ascii="Times New Roman" w:hAnsi="Times New Roman"/>
+          <w:sz w:val="24"/>
+          <w:szCs w:val="24"/>
+        </w:rPr>
+        <w:t>2.</w:t>
+      </w:r>
+      <w:r>
+        <w:rPr>
+          <w:rFonts w:ascii="Times New Roman" w:hAnsi="Times New Roman"/>
+          <w:sz w:val="24"/>
+          <w:szCs w:val="24"/>
+        </w:rPr>
+        <w:t>10</w:t>
+      </w:r>
+      <w:r>
+        <w:rPr>
+          <w:rFonts w:ascii="Times New Roman" w:hAnsi="Times New Roman"/>
+          <w:sz w:val="24"/>
+          <w:szCs w:val="24"/>
+        </w:rPr>
+        <w:t>.</w:t>
+      </w:r>
+    </w:p>
+    <w:p>
+      <w:pPr>
+        <w:spacing w:after="0" w:line="240" w:lineRule="auto"/>
+        <w:jc w:val="center"/>
+        <w:rPr>
+          <w:rFonts w:ascii="Times New Roman" w:hAnsi="Times New Roman"/>
+          <w:sz w:val="24"/>
+          <w:szCs w:val="24"/>
+        </w:rPr>
+      </w:pPr>
+      <w:r>
+        <w:rPr>
+          <w:lang w:val="en-US"/>
+        </w:rPr>
+        <w:drawing>
+          <wp:inline distT="0" distB="0" distL="0" distR="0">
+            <wp:extent cx="2855595" cy="2855595"/>
+            <wp:effectExtent l="19050" t="19050" r="20955" b="20955"/>
+            <wp:docPr id="26" name="Picture 26" descr="Image result for linear interpolation"/>
+            <wp:cNvGraphicFramePr>
+              <a:graphicFrameLocks xmlns:a="http://schemas.openxmlformats.org/drawingml/2006/main" noChangeAspect="1"/>
+            </wp:cNvGraphicFramePr>
+            <a:graphic xmlns:a="http://schemas.openxmlformats.org/drawingml/2006/main">
+              <a:graphicData uri="http://schemas.openxmlformats.org/drawingml/2006/picture">
+                <pic:pic xmlns:pic="http://schemas.openxmlformats.org/drawingml/2006/picture">
+                  <pic:nvPicPr>
+                    <pic:cNvPr id="0" name="Picture 6" descr="Image result for linear interpolation"/>
+                    <pic:cNvPicPr>
+                      <a:picLocks noChangeAspect="1" noChangeArrowheads="1"/>
+                    </pic:cNvPicPr>
+                  </pic:nvPicPr>
+                  <pic:blipFill>
+                    <a:blip r:embed="rId35">
+                      <a:extLst>
+                        <a:ext uri="{28A0092B-C50C-407E-A947-70E740481C1C}">
+                          <a14:useLocalDpi xmlns:a14="http://schemas.microsoft.com/office/drawing/2010/main" val="0"/>
+                        </a:ext>
+                      </a:extLst>
+                    </a:blip>
+                    <a:srcRect/>
+                    <a:stretch>
+                      <a:fillRect/>
+                    </a:stretch>
+                  </pic:blipFill>
+                  <pic:spPr bwMode="auto">
+                    <a:xfrm>
+                      <a:off x="0" y="0"/>
+                      <a:ext cx="2855595" cy="2855595"/>
+                    </a:xfrm>
+                    <a:prstGeom prst="rect">
+                      <a:avLst/>
+                    </a:prstGeom>
+                    <a:noFill/>
+                    <a:ln w="12700">
+                      <a:solidFill>
+                        <a:schemeClr val="tx1"/>
+                      </a:solidFill>
+                    </a:ln>
+                  </pic:spPr>
+                </pic:pic>
+              </a:graphicData>
+            </a:graphic>
+          </wp:inline>
+        </w:drawing>
+      </w:r>
+    </w:p>
+    <w:p>
+      <w:pPr>
+        <w:pStyle w:val="Caption"/>
+        <w:spacing w:after="0"/>
+        <w:jc w:val="center"/>
+        <w:rPr>
+          <w:rFonts w:ascii="Times New Roman" w:hAnsi="Times New Roman"/>
+          <w:b/>
+          <w:color w:val="000000" w:themeColor="text1"/>
+          <w:sz w:val="20"/>
+          <w:szCs w:val="20"/>
+        </w:rPr>
+      </w:pPr>
+      <w:r>
+        <w:rPr>
+          <w:rFonts w:ascii="Times New Roman" w:hAnsi="Times New Roman"/>
+          <w:b/>
+          <w:color w:val="000000" w:themeColor="text1"/>
+          <w:sz w:val="20"/>
+          <w:szCs w:val="20"/>
+        </w:rPr>
+        <w:t>Gambar 2.</w:t>
+      </w:r>
+      <w:r>
+        <w:rPr>
+          <w:rFonts w:ascii="Times New Roman" w:hAnsi="Times New Roman"/>
+          <w:b/>
+          <w:color w:val="000000" w:themeColor="text1"/>
+          <w:sz w:val="20"/>
+          <w:szCs w:val="20"/>
+        </w:rPr>
+        <w:t>10</w:t>
+      </w:r>
+      <w:r>
+        <w:rPr>
+          <w:rFonts w:ascii="Times New Roman" w:hAnsi="Times New Roman"/>
+          <w:b/>
+          <w:color w:val="000000" w:themeColor="text1"/>
+          <w:sz w:val="20"/>
+          <w:szCs w:val="20"/>
+        </w:rPr>
+        <w:t xml:space="preserve"> </w:t>
+      </w:r>
+      <w:r>
+        <w:rPr>
+          <w:rFonts w:ascii="Times New Roman" w:hAnsi="Times New Roman"/>
+          <w:b/>
+          <w:color w:val="000000" w:themeColor="text1"/>
+          <w:sz w:val="20"/>
+          <w:szCs w:val="20"/>
+        </w:rPr>
+        <w:t>Ilustrasi Interpolasi Linier</w:t>
+      </w:r>
+    </w:p>
+    <w:p>
+      <w:pPr>
+        <w:pStyle w:val="Caption"/>
+        <w:spacing w:after="0"/>
+        <w:jc w:val="center"/>
+        <w:rPr>
+          <w:rFonts w:ascii="Times New Roman" w:hAnsi="Times New Roman"/>
+          <w:color w:val="auto"/>
+          <w:sz w:val="20"/>
+          <w:szCs w:val="20"/>
+        </w:rPr>
+      </w:pPr>
+      <w:r>
+        <w:rPr>
+          <w:rFonts w:ascii="Times New Roman" w:hAnsi="Times New Roman"/>
+          <w:color w:val="000000" w:themeColor="text1"/>
+          <w:sz w:val="20"/>
+          <w:szCs w:val="20"/>
+        </w:rPr>
+        <w:t>(sumber :</w:t>
+      </w:r>
+      <w:r>
+        <w:t xml:space="preserve"> </w:t>
+      </w:r>
+      <w:r>
+        <w:rPr>
+          <w:rFonts w:ascii="Times New Roman" w:hAnsi="Times New Roman"/>
+          <w:color w:val="000000" w:themeColor="text1"/>
+          <w:sz w:val="20"/>
+          <w:szCs w:val="20"/>
+        </w:rPr>
+        <w:t>https://upload.wikimedia.org/wikipedia/commons/thumb/d/dd/LinearInterpolation.svg/300px-LinearInterpolation.svg.png</w:t>
+      </w:r>
+      <w:r>
+        <w:rPr>
+          <w:rFonts w:ascii="Times New Roman" w:hAnsi="Times New Roman"/>
+          <w:color w:val="auto"/>
+          <w:sz w:val="20"/>
+          <w:szCs w:val="20"/>
+        </w:rPr>
+        <w:t>)</w:t>
+      </w:r>
+    </w:p>
+    <w:p>
+      <w:pPr>
+        <w:spacing w:after="0" w:line="360" w:lineRule="auto"/>
+        <w:jc w:val="center"/>
         <w:rPr>
           <w:rFonts w:ascii="Times New Roman" w:hAnsi="Times New Roman"/>
           <w:sz w:val="24"/>
@@ -12090,10 +12479,10 @@
       </w:pPr>
     </w:p>
     <w:sectPr>
-      <w:headerReference w:type="default" r:id="rId35"/>
-      <w:footerReference w:type="default" r:id="rId36"/>
-      <w:headerReference w:type="first" r:id="rId37"/>
-      <w:footerReference w:type="first" r:id="rId38"/>
+      <w:headerReference w:type="default" r:id="rId36"/>
+      <w:footerReference w:type="default" r:id="rId37"/>
+      <w:headerReference w:type="first" r:id="rId38"/>
+      <w:footerReference w:type="first" r:id="rId39"/>
       <w:pgSz w:w="11906" w:h="16838" w:code="9"/>
       <w:pgMar w:top="2268" w:right="1701" w:bottom="1701" w:left="2268" w:header="709" w:footer="709" w:gutter="0"/>
       <w:pgNumType w:start="4"/>
@@ -12257,7 +12646,7 @@
           <w:fldChar w:fldCharType="separate"/>
         </w:r>
         <w:r>
-          <w:t>16</w:t>
+          <w:t>17</w:t>
         </w:r>
         <w:r>
           <w:fldChar w:fldCharType="end"/>
@@ -14210,7 +14599,7 @@
 </file>
 
 <file path=customXml/itemProps1.xml><?xml version="1.0" encoding="utf-8"?>
-<ds:datastoreItem xmlns:ds="http://schemas.openxmlformats.org/officeDocument/2006/customXml" ds:itemID="{D051C731-CD7B-4D55-A26E-43020A4202A6}">
+<ds:datastoreItem xmlns:ds="http://schemas.openxmlformats.org/officeDocument/2006/customXml" ds:itemID="{6EED0EE3-079C-4365-A9D5-BDB51C751E73}">
   <ds:schemaRefs>
     <ds:schemaRef ds:uri="http://schemas.openxmlformats.org/officeDocument/2006/bibliography"/>
   </ds:schemaRefs>

</xml_diff>

<commit_message>
kalkulasi center of mass
</commit_message>
<xml_diff>
--- a/02 BAB 2.docx
+++ b/02 BAB 2.docx
@@ -1109,6 +1109,16 @@
         </w:rPr>
         <w:t>x</w:t>
       </w:r>
+      <w:r>
+        <w:rPr>
+          <w:rFonts w:ascii="Times New Roman" w:hAnsi="Times New Roman"/>
+          <w:sz w:val="24"/>
+          <w:szCs w:val="24"/>
+        </w:rPr>
+        <w:t>.</w:t>
+      </w:r>
+      <w:bookmarkStart w:id="0" w:name="_GoBack"/>
+      <w:bookmarkEnd w:id="0"/>
     </w:p>
     <w:p>
       <w:pPr>
@@ -1120,8 +1130,6 @@
           <w:szCs w:val="24"/>
         </w:rPr>
       </w:pPr>
-      <w:bookmarkStart w:id="0" w:name="_GoBack"/>
-      <w:bookmarkEnd w:id="0"/>
     </w:p>
     <w:p>
       <w:pPr>
@@ -16517,7 +16525,7 @@
 </file>
 
 <file path=customXml/itemProps1.xml><?xml version="1.0" encoding="utf-8"?>
-<ds:datastoreItem xmlns:ds="http://schemas.openxmlformats.org/officeDocument/2006/customXml" ds:itemID="{C2E30F48-24AB-4E80-A1BA-34BBD739154C}">
+<ds:datastoreItem xmlns:ds="http://schemas.openxmlformats.org/officeDocument/2006/customXml" ds:itemID="{D38C132F-A3ED-4DD5-9041-DDBFD8447464}">
   <ds:schemaRefs>
     <ds:schemaRef ds:uri="http://schemas.openxmlformats.org/officeDocument/2006/bibliography"/>
   </ds:schemaRefs>

</xml_diff>